<commit_message>
code refactoring + add total messages count
</commit_message>
<xml_diff>
--- a/word/templates/template_parts/total_messages_count.docx
+++ b/word/templates/template_parts/total_messages_count.docx
@@ -36,31 +36,34 @@
       <w:tblPr>
         <w:tblW w:w="5000" w:type="pct"/>
         <w:jc w:val="left"/>
-        <w:tblInd w:w="0" w:type="dxa"/>
+        <w:tblInd w:w="2" w:type="dxa"/>
         <w:tblLayout w:type="fixed"/>
         <w:tblCellMar>
-          <w:top w:w="28" w:type="dxa"/>
-          <w:left w:w="28" w:type="dxa"/>
-          <w:bottom w:w="28" w:type="dxa"/>
-          <w:right w:w="28" w:type="dxa"/>
+          <w:top w:w="0" w:type="dxa"/>
+          <w:left w:w="0" w:type="dxa"/>
+          <w:bottom w:w="0" w:type="dxa"/>
+          <w:right w:w="0" w:type="dxa"/>
         </w:tblCellMar>
       </w:tblPr>
       <w:tblGrid>
-        <w:gridCol w:w="3659"/>
-        <w:gridCol w:w="3659"/>
-        <w:gridCol w:w="3660"/>
-        <w:gridCol w:w="3659"/>
+        <w:gridCol w:w="1869"/>
+        <w:gridCol w:w="2389"/>
+        <w:gridCol w:w="507"/>
+        <w:gridCol w:w="2100"/>
+        <w:gridCol w:w="453"/>
+        <w:gridCol w:w="2340"/>
+        <w:gridCol w:w="484"/>
+        <w:gridCol w:w="2331"/>
+        <w:gridCol w:w="2164"/>
       </w:tblGrid>
       <w:tr>
-        <w:trPr/>
+        <w:trPr>
+          <w:cantSplit w:val="true"/>
+        </w:trPr>
         <w:tc>
           <w:tcPr>
-            <w:tcW w:w="3659" w:type="dxa"/>
-            <w:tcBorders>
-              <w:top w:val="single" w:sz="2" w:space="0" w:color="000000"/>
-              <w:left w:val="single" w:sz="2" w:space="0" w:color="000000"/>
-              <w:bottom w:val="single" w:sz="2" w:space="0" w:color="000000"/>
-            </w:tcBorders>
+            <w:tcW w:w="1869" w:type="dxa"/>
+            <w:tcBorders/>
           </w:tcPr>
           <w:p>
             <w:pPr>
@@ -68,7 +71,58 @@
               <w:widowControl w:val="false"/>
               <w:spacing w:before="120" w:after="120"/>
               <w:jc w:val="center"/>
-              <w:rPr/>
+              <w:rPr>
+                <w:rFonts w:ascii="Arial" w:hAnsi="Arial"/>
+                <w:b/>
+                <w:b/>
+                <w:bCs/>
+                <w:i w:val="false"/>
+                <w:i w:val="false"/>
+                <w:iCs w:val="false"/>
+                <w:color w:val="007FFE"/>
+                <w:sz w:val="20"/>
+                <w:szCs w:val="20"/>
+              </w:rPr>
+            </w:pPr>
+            <w:r>
+              <w:rPr>
+                <w:bCs/>
+                <w:iCs w:val="false"/>
+                <w:szCs w:val="24"/>
+              </w:rPr>
+            </w:r>
+          </w:p>
+        </w:tc>
+        <w:tc>
+          <w:tcPr>
+            <w:tcW w:w="2389" w:type="dxa"/>
+            <w:tcBorders>
+              <w:top w:val="single" w:sz="2" w:space="0" w:color="000000"/>
+              <w:left w:val="single" w:sz="2" w:space="0" w:color="000000"/>
+              <w:bottom w:val="single" w:sz="2" w:space="0" w:color="000000"/>
+              <w:right w:val="single" w:sz="2" w:space="0" w:color="000000"/>
+            </w:tcBorders>
+            <w:tcMar>
+              <w:top w:w="55" w:type="dxa"/>
+              <w:left w:w="55" w:type="dxa"/>
+              <w:bottom w:w="55" w:type="dxa"/>
+              <w:right w:w="55" w:type="dxa"/>
+            </w:tcMar>
+          </w:tcPr>
+          <w:p>
+            <w:pPr>
+              <w:pStyle w:val="TableofFigures"/>
+              <w:widowControl w:val="false"/>
+              <w:spacing w:before="120" w:after="120"/>
+              <w:jc w:val="center"/>
+              <w:rPr>
+                <w:b/>
+                <w:bCs/>
+                <w:i w:val="false"/>
+                <w:iCs w:val="false"/>
+                <w:sz w:val="24"/>
+                <w:szCs w:val="24"/>
+              </w:rPr>
             </w:pPr>
             <w:r>
               <w:rPr>
@@ -90,11 +144,19 @@
               <w:widowControl w:val="false"/>
               <w:spacing w:before="120" w:after="120"/>
               <w:jc w:val="center"/>
-              <w:rPr/>
+              <w:rPr>
+                <w:b/>
+                <w:bCs/>
+                <w:i w:val="false"/>
+                <w:iCs w:val="false"/>
+                <w:sz w:val="24"/>
+                <w:szCs w:val="24"/>
+              </w:rPr>
             </w:pPr>
             <w:r>
               <w:rPr>
                 <w:rFonts w:ascii="Arial" w:hAnsi="Arial"/>
+                <w:bCs/>
                 <w:i w:val="false"/>
                 <w:iCs w:val="false"/>
                 <w:sz w:val="20"/>
@@ -106,11 +168,48 @@
         </w:tc>
         <w:tc>
           <w:tcPr>
-            <w:tcW w:w="3659" w:type="dxa"/>
+            <w:tcW w:w="507" w:type="dxa"/>
+            <w:tcBorders/>
+          </w:tcPr>
+          <w:p>
+            <w:pPr>
+              <w:pStyle w:val="TableofFigures"/>
+              <w:widowControl w:val="false"/>
+              <w:spacing w:before="120" w:after="120"/>
+              <w:jc w:val="center"/>
+              <w:rPr>
+                <w:b/>
+                <w:bCs/>
+                <w:i w:val="false"/>
+                <w:iCs w:val="false"/>
+                <w:sz w:val="24"/>
+                <w:szCs w:val="24"/>
+              </w:rPr>
+            </w:pPr>
+            <w:r>
+              <w:rPr>
+                <w:bCs/>
+                <w:iCs w:val="false"/>
+                <w:szCs w:val="24"/>
+              </w:rPr>
+            </w:r>
+          </w:p>
+        </w:tc>
+        <w:tc>
+          <w:tcPr>
+            <w:tcW w:w="2100" w:type="dxa"/>
             <w:tcBorders>
               <w:top w:val="single" w:sz="2" w:space="0" w:color="000000"/>
+              <w:left w:val="single" w:sz="2" w:space="0" w:color="000000"/>
               <w:bottom w:val="single" w:sz="2" w:space="0" w:color="000000"/>
+              <w:right w:val="single" w:sz="2" w:space="0" w:color="000000"/>
             </w:tcBorders>
+            <w:tcMar>
+              <w:top w:w="55" w:type="dxa"/>
+              <w:left w:w="55" w:type="dxa"/>
+              <w:bottom w:w="55" w:type="dxa"/>
+              <w:right w:w="55" w:type="dxa"/>
+            </w:tcMar>
           </w:tcPr>
           <w:p>
             <w:pPr>
@@ -167,6 +266,7 @@
             <w:r>
               <w:rPr>
                 <w:rFonts w:ascii="Arial" w:hAnsi="Arial"/>
+                <w:bCs/>
                 <w:i w:val="false"/>
                 <w:iCs w:val="false"/>
                 <w:sz w:val="20"/>
@@ -178,11 +278,57 @@
         </w:tc>
         <w:tc>
           <w:tcPr>
-            <w:tcW w:w="3660" w:type="dxa"/>
+            <w:tcW w:w="453" w:type="dxa"/>
+            <w:tcBorders/>
+          </w:tcPr>
+          <w:p>
+            <w:pPr>
+              <w:pStyle w:val="TableofFigures"/>
+              <w:widowControl w:val="false"/>
+              <w:spacing w:before="120" w:after="120"/>
+              <w:jc w:val="center"/>
+              <w:rPr>
+                <w:rFonts w:ascii="Arial" w:hAnsi="Arial"/>
+                <w:b/>
+                <w:b/>
+                <w:bCs/>
+                <w:i w:val="false"/>
+                <w:i w:val="false"/>
+                <w:iCs w:val="false"/>
+                <w:color w:val="CACA00"/>
+                <w:sz w:val="32"/>
+                <w:szCs w:val="32"/>
+              </w:rPr>
+            </w:pPr>
+            <w:r>
+              <w:rPr>
+                <w:rFonts w:ascii="Arial" w:hAnsi="Arial"/>
+                <w:b/>
+                <w:bCs/>
+                <w:i w:val="false"/>
+                <w:iCs w:val="false"/>
+                <w:color w:val="CACA00"/>
+                <w:sz w:val="32"/>
+                <w:szCs w:val="24"/>
+              </w:rPr>
+            </w:r>
+          </w:p>
+        </w:tc>
+        <w:tc>
+          <w:tcPr>
+            <w:tcW w:w="2340" w:type="dxa"/>
             <w:tcBorders>
               <w:top w:val="single" w:sz="2" w:space="0" w:color="000000"/>
+              <w:left w:val="single" w:sz="2" w:space="0" w:color="000000"/>
               <w:bottom w:val="single" w:sz="2" w:space="0" w:color="000000"/>
+              <w:right w:val="single" w:sz="2" w:space="0" w:color="000000"/>
             </w:tcBorders>
+            <w:tcMar>
+              <w:top w:w="55" w:type="dxa"/>
+              <w:left w:w="55" w:type="dxa"/>
+              <w:bottom w:w="55" w:type="dxa"/>
+              <w:right w:w="55" w:type="dxa"/>
+            </w:tcMar>
           </w:tcPr>
           <w:p>
             <w:pPr>
@@ -223,11 +369,19 @@
               <w:widowControl w:val="false"/>
               <w:spacing w:before="120" w:after="120"/>
               <w:jc w:val="center"/>
-              <w:rPr/>
+              <w:rPr>
+                <w:b/>
+                <w:bCs/>
+                <w:i w:val="false"/>
+                <w:iCs w:val="false"/>
+                <w:sz w:val="24"/>
+                <w:szCs w:val="24"/>
+              </w:rPr>
             </w:pPr>
             <w:r>
               <w:rPr>
                 <w:rFonts w:ascii="arial" w:hAnsi="arial"/>
+                <w:bCs/>
                 <w:i w:val="false"/>
                 <w:iCs w:val="false"/>
                 <w:sz w:val="20"/>
@@ -239,12 +393,66 @@
         </w:tc>
         <w:tc>
           <w:tcPr>
-            <w:tcW w:w="3659" w:type="dxa"/>
+            <w:tcW w:w="484" w:type="dxa"/>
             <w:tcBorders>
               <w:top w:val="single" w:sz="2" w:space="0" w:color="000000"/>
               <w:bottom w:val="single" w:sz="2" w:space="0" w:color="000000"/>
+            </w:tcBorders>
+            <w:tcMar>
+              <w:top w:w="28" w:type="dxa"/>
+              <w:left w:w="28" w:type="dxa"/>
+              <w:bottom w:w="28" w:type="dxa"/>
+              <w:right w:w="28" w:type="dxa"/>
+            </w:tcMar>
+          </w:tcPr>
+          <w:p>
+            <w:pPr>
+              <w:pStyle w:val="TableofFigures"/>
+              <w:widowControl w:val="false"/>
+              <w:spacing w:before="120" w:after="120"/>
+              <w:jc w:val="center"/>
+              <w:rPr>
+                <w:rFonts w:ascii="arial" w:hAnsi="arial"/>
+                <w:b/>
+                <w:b/>
+                <w:bCs/>
+                <w:i w:val="false"/>
+                <w:i w:val="false"/>
+                <w:iCs w:val="false"/>
+                <w:color w:val="00C462"/>
+                <w:sz w:val="32"/>
+                <w:szCs w:val="32"/>
+              </w:rPr>
+            </w:pPr>
+            <w:r>
+              <w:rPr>
+                <w:rFonts w:ascii="arial" w:hAnsi="arial"/>
+                <w:b/>
+                <w:bCs/>
+                <w:i w:val="false"/>
+                <w:iCs w:val="false"/>
+                <w:color w:val="00C462"/>
+                <w:sz w:val="32"/>
+                <w:szCs w:val="24"/>
+              </w:rPr>
+            </w:r>
+          </w:p>
+        </w:tc>
+        <w:tc>
+          <w:tcPr>
+            <w:tcW w:w="2331" w:type="dxa"/>
+            <w:tcBorders>
+              <w:top w:val="single" w:sz="2" w:space="0" w:color="000000"/>
+              <w:left w:val="single" w:sz="2" w:space="0" w:color="000000"/>
+              <w:bottom w:val="single" w:sz="2" w:space="0" w:color="000000"/>
               <w:right w:val="single" w:sz="2" w:space="0" w:color="000000"/>
             </w:tcBorders>
+            <w:tcMar>
+              <w:top w:w="55" w:type="dxa"/>
+              <w:left w:w="55" w:type="dxa"/>
+              <w:bottom w:w="55" w:type="dxa"/>
+              <w:right w:w="55" w:type="dxa"/>
+            </w:tcMar>
           </w:tcPr>
           <w:p>
             <w:pPr>
@@ -285,17 +493,63 @@
               <w:widowControl w:val="false"/>
               <w:spacing w:before="120" w:after="120"/>
               <w:jc w:val="center"/>
-              <w:rPr/>
+              <w:rPr>
+                <w:b/>
+                <w:bCs/>
+                <w:i w:val="false"/>
+                <w:iCs w:val="false"/>
+                <w:sz w:val="24"/>
+                <w:szCs w:val="24"/>
+              </w:rPr>
             </w:pPr>
             <w:r>
               <w:rPr>
                 <w:rFonts w:ascii="Arial" w:hAnsi="Arial"/>
+                <w:bCs/>
                 <w:i w:val="false"/>
                 <w:iCs w:val="false"/>
                 <w:sz w:val="20"/>
                 <w:szCs w:val="20"/>
               </w:rPr>
               <w:t>{{ negative_title }}</w:t>
+            </w:r>
+          </w:p>
+        </w:tc>
+        <w:tc>
+          <w:tcPr>
+            <w:tcW w:w="2164" w:type="dxa"/>
+            <w:tcBorders/>
+          </w:tcPr>
+          <w:p>
+            <w:pPr>
+              <w:pStyle w:val="TableofFigures"/>
+              <w:widowControl w:val="false"/>
+              <w:spacing w:before="120" w:after="120"/>
+              <w:jc w:val="center"/>
+              <w:rPr>
+                <w:rFonts w:ascii="Arial" w:hAnsi="Arial"/>
+                <w:b/>
+                <w:b/>
+                <w:bCs/>
+                <w:i w:val="false"/>
+                <w:i w:val="false"/>
+                <w:iCs w:val="false"/>
+                <w:color w:val="B00000"/>
+                <w:sz w:val="32"/>
+                <w:szCs w:val="32"/>
+              </w:rPr>
+            </w:pPr>
+            <w:r>
+              <w:rPr>
+                <w:rFonts w:ascii="Arial" w:hAnsi="Arial"/>
+                <w:b/>
+                <w:bCs/>
+                <w:i w:val="false"/>
+                <w:iCs w:val="false"/>
+                <w:color w:val="B00000"/>
+                <w:sz w:val="32"/>
+                <w:szCs w:val="24"/>
+              </w:rPr>
             </w:r>
           </w:p>
         </w:tc>
@@ -1217,7 +1471,7 @@
     <w:pPr>
       <w:widowControl/>
       <w:suppressAutoHyphens w:val="true"/>
-      <w:overflowPunct w:val="true"/>
+      <w:overflowPunct w:val="false"/>
       <w:bidi w:val="0"/>
       <w:spacing w:lineRule="auto" w:line="276" w:before="0" w:after="200"/>
       <w:jc w:val="left"/>
@@ -1827,7 +2081,7 @@
     <w:pPr>
       <w:widowControl/>
       <w:suppressAutoHyphens w:val="true"/>
-      <w:overflowPunct w:val="true"/>
+      <w:overflowPunct w:val="false"/>
       <w:bidi w:val="0"/>
       <w:spacing w:lineRule="auto" w:line="240" w:before="0" w:after="0"/>
       <w:jc w:val="left"/>
@@ -2059,7 +2313,7 @@
         <w:tab w:val="left" w:pos="4032" w:leader="none"/>
       </w:tabs>
       <w:suppressAutoHyphens w:val="true"/>
-      <w:overflowPunct w:val="true"/>
+      <w:overflowPunct w:val="false"/>
       <w:bidi w:val="0"/>
       <w:spacing w:lineRule="auto" w:line="276" w:before="0" w:after="200"/>
       <w:jc w:val="left"/>

</xml_diff>

<commit_message>
finally add highcharts, TODO check out graphics
</commit_message>
<xml_diff>
--- a/word/templates/template_parts/total_messages_count.docx
+++ b/word/templates/template_parts/total_messages_count.docx
@@ -48,13 +48,13 @@
       <w:tblGrid>
         <w:gridCol w:w="1869"/>
         <w:gridCol w:w="2389"/>
-        <w:gridCol w:w="507"/>
-        <w:gridCol w:w="2100"/>
+        <w:gridCol w:w="506"/>
+        <w:gridCol w:w="2101"/>
         <w:gridCol w:w="453"/>
-        <w:gridCol w:w="2340"/>
-        <w:gridCol w:w="484"/>
-        <w:gridCol w:w="2331"/>
-        <w:gridCol w:w="2164"/>
+        <w:gridCol w:w="2339"/>
+        <w:gridCol w:w="485"/>
+        <w:gridCol w:w="2332"/>
+        <w:gridCol w:w="2162"/>
       </w:tblGrid>
       <w:tr>
         <w:trPr>
@@ -86,9 +86,14 @@
             </w:pPr>
             <w:r>
               <w:rPr>
-                <w:bCs/>
-                <w:iCs w:val="false"/>
-                <w:szCs w:val="24"/>
+                <w:rFonts w:ascii="Arial" w:hAnsi="Arial"/>
+                <w:b/>
+                <w:bCs/>
+                <w:i w:val="false"/>
+                <w:iCs w:val="false"/>
+                <w:color w:val="007FFE"/>
+                <w:sz w:val="20"/>
+                <w:szCs w:val="20"/>
               </w:rPr>
             </w:r>
           </w:p>
@@ -117,7 +122,9 @@
               <w:jc w:val="center"/>
               <w:rPr>
                 <w:b/>
-                <w:bCs/>
+                <w:b/>
+                <w:bCs/>
+                <w:i w:val="false"/>
                 <w:i w:val="false"/>
                 <w:iCs w:val="false"/>
                 <w:sz w:val="24"/>
@@ -146,7 +153,9 @@
               <w:jc w:val="center"/>
               <w:rPr>
                 <w:b/>
-                <w:bCs/>
+                <w:b/>
+                <w:bCs/>
+                <w:i w:val="false"/>
                 <w:i w:val="false"/>
                 <w:iCs w:val="false"/>
                 <w:sz w:val="24"/>
@@ -168,7 +177,7 @@
         </w:tc>
         <w:tc>
           <w:tcPr>
-            <w:tcW w:w="507" w:type="dxa"/>
+            <w:tcW w:w="506" w:type="dxa"/>
             <w:tcBorders/>
           </w:tcPr>
           <w:p>
@@ -179,7 +188,9 @@
               <w:jc w:val="center"/>
               <w:rPr>
                 <w:b/>
-                <w:bCs/>
+                <w:b/>
+                <w:bCs/>
+                <w:i w:val="false"/>
                 <w:i w:val="false"/>
                 <w:iCs w:val="false"/>
                 <w:sz w:val="24"/>
@@ -188,8 +199,11 @@
             </w:pPr>
             <w:r>
               <w:rPr>
-                <w:bCs/>
-                <w:iCs w:val="false"/>
+                <w:b/>
+                <w:bCs/>
+                <w:i w:val="false"/>
+                <w:iCs w:val="false"/>
+                <w:sz w:val="24"/>
                 <w:szCs w:val="24"/>
               </w:rPr>
             </w:r>
@@ -197,7 +211,7 @@
         </w:tc>
         <w:tc>
           <w:tcPr>
-            <w:tcW w:w="2100" w:type="dxa"/>
+            <w:tcW w:w="2101" w:type="dxa"/>
             <w:tcBorders>
               <w:top w:val="single" w:sz="2" w:space="0" w:color="000000"/>
               <w:left w:val="single" w:sz="2" w:space="0" w:color="000000"/>
@@ -309,14 +323,14 @@
                 <w:iCs w:val="false"/>
                 <w:color w:val="CACA00"/>
                 <w:sz w:val="32"/>
-                <w:szCs w:val="24"/>
+                <w:szCs w:val="32"/>
               </w:rPr>
             </w:r>
           </w:p>
         </w:tc>
         <w:tc>
           <w:tcPr>
-            <w:tcW w:w="2340" w:type="dxa"/>
+            <w:tcW w:w="2339" w:type="dxa"/>
             <w:tcBorders>
               <w:top w:val="single" w:sz="2" w:space="0" w:color="000000"/>
               <w:left w:val="single" w:sz="2" w:space="0" w:color="000000"/>
@@ -371,7 +385,9 @@
               <w:jc w:val="center"/>
               <w:rPr>
                 <w:b/>
-                <w:bCs/>
+                <w:b/>
+                <w:bCs/>
+                <w:i w:val="false"/>
                 <w:i w:val="false"/>
                 <w:iCs w:val="false"/>
                 <w:sz w:val="24"/>
@@ -393,16 +409,13 @@
         </w:tc>
         <w:tc>
           <w:tcPr>
-            <w:tcW w:w="484" w:type="dxa"/>
-            <w:tcBorders>
-              <w:top w:val="single" w:sz="2" w:space="0" w:color="000000"/>
-              <w:bottom w:val="single" w:sz="2" w:space="0" w:color="000000"/>
-            </w:tcBorders>
+            <w:tcW w:w="485" w:type="dxa"/>
+            <w:tcBorders/>
             <w:tcMar>
-              <w:top w:w="28" w:type="dxa"/>
-              <w:left w:w="28" w:type="dxa"/>
-              <w:bottom w:w="28" w:type="dxa"/>
-              <w:right w:w="28" w:type="dxa"/>
+              <w:top w:w="55" w:type="dxa"/>
+              <w:left w:w="55" w:type="dxa"/>
+              <w:bottom w:w="55" w:type="dxa"/>
+              <w:right w:w="55" w:type="dxa"/>
             </w:tcMar>
           </w:tcPr>
           <w:p>
@@ -433,14 +446,14 @@
                 <w:iCs w:val="false"/>
                 <w:color w:val="00C462"/>
                 <w:sz w:val="32"/>
-                <w:szCs w:val="24"/>
+                <w:szCs w:val="32"/>
               </w:rPr>
             </w:r>
           </w:p>
         </w:tc>
         <w:tc>
           <w:tcPr>
-            <w:tcW w:w="2331" w:type="dxa"/>
+            <w:tcW w:w="2332" w:type="dxa"/>
             <w:tcBorders>
               <w:top w:val="single" w:sz="2" w:space="0" w:color="000000"/>
               <w:left w:val="single" w:sz="2" w:space="0" w:color="000000"/>
@@ -495,7 +508,9 @@
               <w:jc w:val="center"/>
               <w:rPr>
                 <w:b/>
-                <w:bCs/>
+                <w:b/>
+                <w:bCs/>
+                <w:i w:val="false"/>
                 <w:i w:val="false"/>
                 <w:iCs w:val="false"/>
                 <w:sz w:val="24"/>
@@ -517,7 +532,7 @@
         </w:tc>
         <w:tc>
           <w:tcPr>
-            <w:tcW w:w="2164" w:type="dxa"/>
+            <w:tcW w:w="2162" w:type="dxa"/>
             <w:tcBorders/>
           </w:tcPr>
           <w:p>
@@ -548,7 +563,7 @@
                 <w:iCs w:val="false"/>
                 <w:color w:val="B00000"/>
                 <w:sz w:val="32"/>
-                <w:szCs w:val="24"/>
+                <w:szCs w:val="32"/>
               </w:rPr>
             </w:r>
           </w:p>
@@ -1471,7 +1486,7 @@
     <w:pPr>
       <w:widowControl/>
       <w:suppressAutoHyphens w:val="true"/>
-      <w:overflowPunct w:val="false"/>
+      <w:overflowPunct w:val="true"/>
       <w:bidi w:val="0"/>
       <w:spacing w:lineRule="auto" w:line="276" w:before="0" w:after="200"/>
       <w:jc w:val="left"/>
@@ -2081,7 +2096,7 @@
     <w:pPr>
       <w:widowControl/>
       <w:suppressAutoHyphens w:val="true"/>
-      <w:overflowPunct w:val="false"/>
+      <w:overflowPunct w:val="true"/>
       <w:bidi w:val="0"/>
       <w:spacing w:lineRule="auto" w:line="240" w:before="0" w:after="0"/>
       <w:jc w:val="left"/>
@@ -2313,7 +2328,7 @@
         <w:tab w:val="left" w:pos="4032" w:leader="none"/>
       </w:tabs>
       <w:suppressAutoHyphens w:val="true"/>
-      <w:overflowPunct w:val="false"/>
+      <w:overflowPunct w:val="true"/>
       <w:bidi w:val="0"/>
       <w:spacing w:lineRule="auto" w:line="276" w:before="0" w:after="200"/>
       <w:jc w:val="left"/>

</xml_diff>